<commit_message>
Changed content in the .docx file.
</commit_message>
<xml_diff>
--- a/Project Description & Attribution Table.docx
+++ b/Project Description & Attribution Table.docx
@@ -244,6 +244,7 @@
         </w:rPr>
         <w:t xml:space="preserve"> </w:t>
       </w:r>
+      <w:proofErr w:type="spellStart"/>
       <w:r>
         <w:rPr>
           <w:rFonts w:ascii="Comic Sans MS" w:hAnsi="Comic Sans MS"/>
@@ -252,18 +253,7 @@
           <w:sz w:val="18"/>
           <w:szCs w:val="18"/>
         </w:rPr>
-        <w:t>C</w:t>
-      </w:r>
-      <w:proofErr w:type="spellStart"/>
-      <w:r>
-        <w:rPr>
-          <w:rFonts w:ascii="Comic Sans MS" w:hAnsi="Comic Sans MS"/>
-          <w:b/>
-          <w:bCs/>
-          <w:sz w:val="18"/>
-          <w:szCs w:val="18"/>
-        </w:rPr>
-        <w:t>PUlator</w:t>
+        <w:t>CPUlator</w:t>
       </w:r>
       <w:proofErr w:type="spellEnd"/>
       <w:r>
@@ -272,7 +262,7 @@
           <w:sz w:val="18"/>
           <w:szCs w:val="18"/>
         </w:rPr>
-        <w:t xml:space="preserve"> (</w:t>
+        <w:t xml:space="preserve">: </w:t>
       </w:r>
       <w:hyperlink r:id="rId5" w:history="1">
         <w:r>
@@ -291,7 +281,15 @@
           <w:sz w:val="18"/>
           <w:szCs w:val="18"/>
         </w:rPr>
-        <w:t xml:space="preserve">) or the </w:t>
+        <w:t>,</w:t>
+      </w:r>
+      <w:r>
+        <w:rPr>
+          <w:rFonts w:ascii="Comic Sans MS" w:hAnsi="Comic Sans MS"/>
+          <w:sz w:val="18"/>
+          <w:szCs w:val="18"/>
+        </w:rPr>
+        <w:t xml:space="preserve"> or the </w:t>
       </w:r>
       <w:r>
         <w:rPr>
@@ -978,23 +976,7 @@
           <w:sz w:val="18"/>
           <w:szCs w:val="18"/>
         </w:rPr>
-        <w:t xml:space="preserve"> </w:t>
-      </w:r>
-      <w:r>
-        <w:rPr>
-          <w:rFonts w:ascii="Comic Sans MS" w:hAnsi="Comic Sans MS"/>
-          <w:sz w:val="18"/>
-          <w:szCs w:val="18"/>
-        </w:rPr>
-        <w:t>to control their avatar’s movement</w:t>
-      </w:r>
-      <w:r>
-        <w:rPr>
-          <w:rFonts w:ascii="Comic Sans MS" w:hAnsi="Comic Sans MS"/>
-          <w:sz w:val="18"/>
-          <w:szCs w:val="18"/>
-        </w:rPr>
-        <w:t xml:space="preserve">. </w:t>
+        <w:t xml:space="preserve"> to control their avatar’s movement. </w:t>
       </w:r>
     </w:p>
     <w:p>
@@ -1150,47 +1132,7 @@
           <w:sz w:val="18"/>
           <w:szCs w:val="18"/>
         </w:rPr>
-        <w:t xml:space="preserve">Both players leave behind a </w:t>
-      </w:r>
-      <w:r>
-        <w:rPr>
-          <w:rFonts w:ascii="Comic Sans MS" w:hAnsi="Comic Sans MS"/>
-          <w:sz w:val="18"/>
-          <w:szCs w:val="18"/>
-        </w:rPr>
-        <w:t>trail of “residues” when they move</w:t>
-      </w:r>
-      <w:r>
-        <w:rPr>
-          <w:rFonts w:ascii="Comic Sans MS" w:hAnsi="Comic Sans MS"/>
-          <w:sz w:val="18"/>
-          <w:szCs w:val="18"/>
-        </w:rPr>
-        <w:t>. Each tile of residue</w:t>
-      </w:r>
-      <w:r>
-        <w:rPr>
-          <w:rFonts w:ascii="Comic Sans MS" w:hAnsi="Comic Sans MS"/>
-          <w:sz w:val="18"/>
-          <w:szCs w:val="18"/>
-        </w:rPr>
-        <w:t xml:space="preserve"> </w:t>
-      </w:r>
-      <w:r>
-        <w:rPr>
-          <w:rFonts w:ascii="Comic Sans MS" w:hAnsi="Comic Sans MS"/>
-          <w:sz w:val="18"/>
-          <w:szCs w:val="18"/>
-        </w:rPr>
-        <w:t xml:space="preserve">remaining on the gameboard grants </w:t>
-      </w:r>
-      <w:r>
-        <w:rPr>
-          <w:rFonts w:ascii="Comic Sans MS" w:hAnsi="Comic Sans MS"/>
-          <w:sz w:val="18"/>
-          <w:szCs w:val="18"/>
-        </w:rPr>
-        <w:t xml:space="preserve">its player </w:t>
+        <w:t xml:space="preserve">Both players leave behind a trail of “residues” when they move. Each tile of residue remaining on the gameboard grants its player </w:t>
       </w:r>
       <w:r>
         <w:rPr>
@@ -2098,15 +2040,7 @@
                 <w:sz w:val="20"/>
                 <w:szCs w:val="20"/>
               </w:rPr>
-              <w:t>Researched, c</w:t>
-            </w:r>
-            <w:r>
-              <w:rPr>
-                <w:rFonts w:ascii="Comic Sans MS" w:hAnsi="Comic Sans MS"/>
-                <w:sz w:val="20"/>
-                <w:szCs w:val="20"/>
-              </w:rPr>
-              <w:t>oded, commented</w:t>
+              <w:t>Researched, coded, commented</w:t>
             </w:r>
           </w:p>
         </w:tc>
@@ -2261,17 +2195,7 @@
                 <w:sz w:val="20"/>
                 <w:szCs w:val="20"/>
               </w:rPr>
-              <w:t>-</w:t>
-            </w:r>
-            <w:r>
-              <w:rPr>
-                <w:rFonts w:ascii="Comic Sans MS" w:hAnsi="Comic Sans MS"/>
-                <w:b/>
-                <w:bCs/>
-                <w:sz w:val="20"/>
-                <w:szCs w:val="20"/>
-              </w:rPr>
-              <w:t>Residue Mechanic</w:t>
+              <w:t>-Residue Mechanic</w:t>
             </w:r>
           </w:p>
         </w:tc>
@@ -2338,57 +2262,7 @@
                 <w:sz w:val="20"/>
                 <w:szCs w:val="20"/>
               </w:rPr>
-              <w:t>Basic</w:t>
-            </w:r>
-            <w:r>
-              <w:rPr>
-                <w:rFonts w:ascii="Comic Sans MS" w:hAnsi="Comic Sans MS"/>
-                <w:b/>
-                <w:bCs/>
-                <w:sz w:val="20"/>
-                <w:szCs w:val="20"/>
-              </w:rPr>
-              <w:t xml:space="preserve"> </w:t>
-            </w:r>
-            <w:r>
-              <w:rPr>
-                <w:rFonts w:ascii="Comic Sans MS" w:hAnsi="Comic Sans MS"/>
-                <w:b/>
-                <w:bCs/>
-                <w:sz w:val="20"/>
-                <w:szCs w:val="20"/>
-              </w:rPr>
-              <w:t>G</w:t>
-            </w:r>
-            <w:r>
-              <w:rPr>
-                <w:rFonts w:ascii="Comic Sans MS" w:hAnsi="Comic Sans MS"/>
-                <w:b/>
-                <w:bCs/>
-                <w:sz w:val="20"/>
-                <w:szCs w:val="20"/>
-              </w:rPr>
-              <w:t xml:space="preserve">ame </w:t>
-            </w:r>
-            <w:r>
-              <w:rPr>
-                <w:rFonts w:ascii="Comic Sans MS" w:hAnsi="Comic Sans MS"/>
-                <w:b/>
-                <w:bCs/>
-                <w:sz w:val="20"/>
-                <w:szCs w:val="20"/>
-              </w:rPr>
-              <w:t>L</w:t>
-            </w:r>
-            <w:r>
-              <w:rPr>
-                <w:rFonts w:ascii="Comic Sans MS" w:hAnsi="Comic Sans MS"/>
-                <w:b/>
-                <w:bCs/>
-                <w:sz w:val="20"/>
-                <w:szCs w:val="20"/>
-              </w:rPr>
-              <w:t xml:space="preserve">ogics </w:t>
+              <w:t xml:space="preserve">Basic Game Logics </w:t>
             </w:r>
           </w:p>
           <w:p>
@@ -2410,17 +2284,7 @@
                 <w:sz w:val="20"/>
                 <w:szCs w:val="20"/>
               </w:rPr>
-              <w:t>-</w:t>
-            </w:r>
-            <w:r>
-              <w:rPr>
-                <w:rFonts w:ascii="Comic Sans MS" w:hAnsi="Comic Sans MS"/>
-                <w:b/>
-                <w:bCs/>
-                <w:sz w:val="20"/>
-                <w:szCs w:val="20"/>
-              </w:rPr>
-              <w:t>Scoring &amp; Winner Determination</w:t>
+              <w:t>-Scoring &amp; Winner Determination</w:t>
             </w:r>
           </w:p>
         </w:tc>
@@ -2503,17 +2367,7 @@
                 <w:sz w:val="20"/>
                 <w:szCs w:val="20"/>
               </w:rPr>
-              <w:t>Extra</w:t>
-            </w:r>
-            <w:r>
-              <w:rPr>
-                <w:rFonts w:ascii="Comic Sans MS" w:hAnsi="Comic Sans MS"/>
-                <w:b/>
-                <w:bCs/>
-                <w:sz w:val="20"/>
-                <w:szCs w:val="20"/>
-              </w:rPr>
-              <w:t xml:space="preserve"> </w:t>
+              <w:t xml:space="preserve">Extra </w:t>
             </w:r>
             <w:r>
               <w:rPr>
@@ -2575,17 +2429,7 @@
                 <w:sz w:val="20"/>
                 <w:szCs w:val="20"/>
               </w:rPr>
-              <w:t>-</w:t>
-            </w:r>
-            <w:r>
-              <w:rPr>
-                <w:rFonts w:ascii="Comic Sans MS" w:hAnsi="Comic Sans MS"/>
-                <w:b/>
-                <w:bCs/>
-                <w:sz w:val="20"/>
-                <w:szCs w:val="20"/>
-              </w:rPr>
-              <w:t>Splash Bomb Mechanic</w:t>
+              <w:t>-Splash Bomb Mechanic</w:t>
             </w:r>
           </w:p>
         </w:tc>

</xml_diff>

<commit_message>
Changed attribution table content
</commit_message>
<xml_diff>
--- a/Project Description & Attribution Table.docx
+++ b/Project Description & Attribution Table.docx
@@ -244,7 +244,6 @@
         </w:rPr>
         <w:t xml:space="preserve"> </w:t>
       </w:r>
-      <w:proofErr w:type="spellStart"/>
       <w:r>
         <w:rPr>
           <w:rFonts w:ascii="Comic Sans MS" w:hAnsi="Comic Sans MS"/>
@@ -255,7 +254,6 @@
         </w:rPr>
         <w:t>CPUlator</w:t>
       </w:r>
-      <w:proofErr w:type="spellEnd"/>
       <w:r>
         <w:rPr>
           <w:rFonts w:ascii="Comic Sans MS" w:hAnsi="Comic Sans MS"/>
@@ -1741,18 +1739,8 @@
                 <w:sz w:val="20"/>
                 <w:szCs w:val="20"/>
               </w:rPr>
-              <w:t xml:space="preserve">using </w:t>
-            </w:r>
-            <w:proofErr w:type="spellStart"/>
-            <w:r>
-              <w:rPr>
-                <w:rFonts w:ascii="Comic Sans MS" w:hAnsi="Comic Sans MS"/>
-                <w:sz w:val="20"/>
-                <w:szCs w:val="20"/>
-              </w:rPr>
-              <w:t>Aseprite</w:t>
-            </w:r>
-            <w:proofErr w:type="spellEnd"/>
+              <w:t>using Aseprite</w:t>
+            </w:r>
             <w:r>
               <w:rPr>
                 <w:rFonts w:ascii="Comic Sans MS" w:hAnsi="Comic Sans MS"/>
@@ -2469,6 +2457,83 @@
                 <w:szCs w:val="20"/>
               </w:rPr>
               <w:t>commented</w:t>
+            </w:r>
+          </w:p>
+        </w:tc>
+        <w:tc>
+          <w:tcPr>
+            <w:tcW w:w="3117" w:type="dxa"/>
+          </w:tcPr>
+          <w:p>
+            <w:pPr>
+              <w:jc w:val="center"/>
+              <w:rPr>
+                <w:rFonts w:ascii="Comic Sans MS" w:hAnsi="Comic Sans MS"/>
+                <w:sz w:val="20"/>
+                <w:szCs w:val="20"/>
+              </w:rPr>
+            </w:pPr>
+          </w:p>
+        </w:tc>
+      </w:tr>
+      <w:tr>
+        <w:tc>
+          <w:tcPr>
+            <w:tcW w:w="3116" w:type="dxa"/>
+          </w:tcPr>
+          <w:p>
+            <w:pPr>
+              <w:jc w:val="center"/>
+              <w:rPr>
+                <w:rFonts w:ascii="Comic Sans MS" w:hAnsi="Comic Sans MS"/>
+                <w:b/>
+                <w:bCs/>
+                <w:sz w:val="20"/>
+                <w:szCs w:val="20"/>
+              </w:rPr>
+            </w:pPr>
+            <w:r>
+              <w:rPr>
+                <w:rFonts w:ascii="Comic Sans MS" w:hAnsi="Comic Sans MS"/>
+                <w:b/>
+                <w:bCs/>
+                <w:sz w:val="20"/>
+                <w:szCs w:val="20"/>
+              </w:rPr>
+              <w:t xml:space="preserve">Project </w:t>
+            </w:r>
+            <w:r>
+              <w:rPr>
+                <w:rFonts w:ascii="Comic Sans MS" w:hAnsi="Comic Sans MS"/>
+                <w:b/>
+                <w:bCs/>
+                <w:sz w:val="20"/>
+                <w:szCs w:val="20"/>
+              </w:rPr>
+              <w:t>Instructions &amp; Information</w:t>
+            </w:r>
+          </w:p>
+        </w:tc>
+        <w:tc>
+          <w:tcPr>
+            <w:tcW w:w="3117" w:type="dxa"/>
+          </w:tcPr>
+          <w:p>
+            <w:pPr>
+              <w:jc w:val="center"/>
+              <w:rPr>
+                <w:rFonts w:ascii="Comic Sans MS" w:hAnsi="Comic Sans MS"/>
+                <w:sz w:val="20"/>
+                <w:szCs w:val="20"/>
+              </w:rPr>
+            </w:pPr>
+            <w:r>
+              <w:rPr>
+                <w:rFonts w:ascii="Comic Sans MS" w:hAnsi="Comic Sans MS"/>
+                <w:sz w:val="20"/>
+                <w:szCs w:val="20"/>
+              </w:rPr>
+              <w:t>Written. revised</w:t>
             </w:r>
           </w:p>
         </w:tc>

</xml_diff>